<commit_message>
Continuing to configure - and document - code first migrations.
</commit_message>
<xml_diff>
--- a/Documentation/Application Documentation.docx
+++ b/Documentation/Application Documentation.docx
@@ -164,8 +164,6 @@
         </w:rPr>
         <w:t>Install-Package Microsoft.AspNet.Web.Optimization</w:t>
       </w:r>
-      <w:bookmarkStart w:id="0" w:name="_GoBack"/>
-      <w:bookmarkEnd w:id="0"/>
     </w:p>
     <w:p>
       <w:pPr>
@@ -268,6 +266,7 @@
           <w:szCs w:val="24"/>
         </w:rPr>
       </w:pPr>
+      <w:proofErr w:type="spellStart"/>
       <w:r>
         <w:rPr>
           <w:rFonts w:ascii="Verdana" w:hAnsi="Verdana"/>
@@ -275,8 +274,9 @@
           <w:sz w:val="24"/>
           <w:szCs w:val="24"/>
         </w:rPr>
-        <w:t>Point 2</w:t>
-      </w:r>
+        <w:t>StudentManagement.Domain</w:t>
+      </w:r>
+      <w:proofErr w:type="spellEnd"/>
     </w:p>
     <w:p>
       <w:pPr>
@@ -288,28 +288,571 @@
         <w:spacing w:after="0"/>
         <w:rPr>
           <w:rFonts w:ascii="Garamond" w:hAnsi="Garamond"/>
-          <w:sz w:val="24"/>
-          <w:szCs w:val="24"/>
-        </w:rPr>
-      </w:pPr>
+          <w:b/>
+          <w:sz w:val="24"/>
+          <w:szCs w:val="24"/>
+        </w:rPr>
+      </w:pPr>
+      <w:r>
+        <w:rPr>
+          <w:rFonts w:ascii="Garamond" w:hAnsi="Garamond"/>
+          <w:sz w:val="24"/>
+          <w:szCs w:val="24"/>
+        </w:rPr>
+        <w:t>Begin by adding POCOs to represent entities in the application</w:t>
+      </w:r>
+    </w:p>
+    <w:p>
+      <w:pPr>
+        <w:pStyle w:val="ListParagraph"/>
+        <w:numPr>
+          <w:ilvl w:val="2"/>
+          <w:numId w:val="2"/>
+        </w:numPr>
+        <w:spacing w:after="0"/>
+        <w:rPr>
+          <w:rFonts w:ascii="Garamond" w:hAnsi="Garamond"/>
+          <w:b/>
+          <w:sz w:val="24"/>
+          <w:szCs w:val="24"/>
+        </w:rPr>
+      </w:pPr>
+      <w:r>
+        <w:rPr>
+          <w:rFonts w:ascii="Garamond" w:hAnsi="Garamond"/>
+          <w:sz w:val="24"/>
+          <w:szCs w:val="24"/>
+        </w:rPr>
+        <w:t xml:space="preserve">E.g. began with </w:t>
+      </w:r>
+      <w:r>
+        <w:rPr>
+          <w:rFonts w:ascii="Garamond" w:hAnsi="Garamond"/>
+          <w:b/>
+          <w:i/>
+          <w:sz w:val="24"/>
+          <w:szCs w:val="24"/>
+        </w:rPr>
+        <w:t>Student</w:t>
+      </w:r>
+      <w:r>
+        <w:rPr>
+          <w:rFonts w:ascii="Garamond" w:hAnsi="Garamond"/>
+          <w:sz w:val="24"/>
+          <w:szCs w:val="24"/>
+        </w:rPr>
+        <w:t xml:space="preserve"> (derived from </w:t>
+      </w:r>
+      <w:r>
+        <w:rPr>
+          <w:rFonts w:ascii="Garamond" w:hAnsi="Garamond"/>
+          <w:b/>
+          <w:i/>
+          <w:sz w:val="24"/>
+          <w:szCs w:val="24"/>
+        </w:rPr>
+        <w:t>Person</w:t>
+      </w:r>
+      <w:r>
+        <w:rPr>
+          <w:rFonts w:ascii="Garamond" w:hAnsi="Garamond"/>
+          <w:sz w:val="24"/>
+          <w:szCs w:val="24"/>
+        </w:rPr>
+        <w:t xml:space="preserve">) and </w:t>
+      </w:r>
+      <w:r>
+        <w:rPr>
+          <w:rFonts w:ascii="Garamond" w:hAnsi="Garamond"/>
+          <w:b/>
+          <w:i/>
+          <w:sz w:val="24"/>
+          <w:szCs w:val="24"/>
+        </w:rPr>
+        <w:t>Campus</w:t>
+      </w:r>
+      <w:r>
+        <w:rPr>
+          <w:rFonts w:ascii="Garamond" w:hAnsi="Garamond"/>
+          <w:sz w:val="24"/>
+          <w:szCs w:val="24"/>
+        </w:rPr>
+        <w:t xml:space="preserve"> entities</w:t>
+      </w:r>
+    </w:p>
+    <w:p>
+      <w:pPr>
+        <w:pStyle w:val="ListParagraph"/>
+        <w:numPr>
+          <w:ilvl w:val="1"/>
+          <w:numId w:val="2"/>
+        </w:numPr>
+        <w:spacing w:after="0"/>
+        <w:rPr>
+          <w:rFonts w:ascii="Garamond" w:hAnsi="Garamond"/>
+          <w:b/>
+          <w:sz w:val="24"/>
+          <w:szCs w:val="24"/>
+        </w:rPr>
+      </w:pPr>
+      <w:r>
+        <w:rPr>
+          <w:rFonts w:ascii="Garamond" w:hAnsi="Garamond"/>
+          <w:b/>
+          <w:sz w:val="24"/>
+          <w:szCs w:val="24"/>
+        </w:rPr>
+        <w:t>Code First Migrations</w:t>
+      </w:r>
+    </w:p>
+    <w:p>
+      <w:pPr>
+        <w:pStyle w:val="ListParagraph"/>
+        <w:numPr>
+          <w:ilvl w:val="2"/>
+          <w:numId w:val="2"/>
+        </w:numPr>
+        <w:spacing w:after="0"/>
+        <w:rPr>
+          <w:rFonts w:ascii="Garamond" w:hAnsi="Garamond"/>
+          <w:b/>
+          <w:sz w:val="24"/>
+          <w:szCs w:val="24"/>
+        </w:rPr>
+      </w:pPr>
+      <w:r>
+        <w:rPr>
+          <w:rFonts w:ascii="Garamond" w:hAnsi="Garamond"/>
+          <w:b/>
+          <w:sz w:val="24"/>
+          <w:szCs w:val="24"/>
+        </w:rPr>
+        <w:t>Prerequisites: EntityFramework</w:t>
+      </w:r>
+    </w:p>
+    <w:p>
+      <w:pPr>
+        <w:pStyle w:val="ListParagraph"/>
+        <w:numPr>
+          <w:ilvl w:val="3"/>
+          <w:numId w:val="2"/>
+        </w:numPr>
+        <w:spacing w:after="0"/>
+        <w:rPr>
+          <w:rFonts w:ascii="Garamond" w:hAnsi="Garamond"/>
+          <w:b/>
+          <w:sz w:val="24"/>
+          <w:szCs w:val="24"/>
+        </w:rPr>
+      </w:pPr>
+      <w:r>
+        <w:rPr>
+          <w:rFonts w:ascii="Garamond" w:hAnsi="Garamond"/>
+          <w:sz w:val="24"/>
+          <w:szCs w:val="24"/>
+        </w:rPr>
+        <w:t xml:space="preserve">Add </w:t>
+      </w:r>
+      <w:r>
+        <w:rPr>
+          <w:rFonts w:ascii="Garamond" w:hAnsi="Garamond"/>
+          <w:b/>
+          <w:i/>
+          <w:sz w:val="24"/>
+          <w:szCs w:val="24"/>
+        </w:rPr>
+        <w:t>EntityFramework</w:t>
+      </w:r>
+      <w:r>
+        <w:rPr>
+          <w:rFonts w:ascii="Garamond" w:hAnsi="Garamond"/>
+          <w:sz w:val="24"/>
+          <w:szCs w:val="24"/>
+        </w:rPr>
+        <w:t xml:space="preserve"> using </w:t>
+      </w:r>
+      <w:r>
+        <w:rPr>
+          <w:rFonts w:ascii="Garamond" w:hAnsi="Garamond"/>
+          <w:b/>
+          <w:i/>
+          <w:sz w:val="24"/>
+          <w:szCs w:val="24"/>
+        </w:rPr>
+        <w:t>Nuget</w:t>
+      </w:r>
+      <w:r>
+        <w:rPr>
+          <w:rFonts w:ascii="Garamond" w:hAnsi="Garamond"/>
+          <w:sz w:val="24"/>
+          <w:szCs w:val="24"/>
+        </w:rPr>
+        <w:t xml:space="preserve"> to both applications: Domain and Web</w:t>
+      </w:r>
+    </w:p>
+    <w:p>
+      <w:pPr>
+        <w:pStyle w:val="ListParagraph"/>
+        <w:numPr>
+          <w:ilvl w:val="2"/>
+          <w:numId w:val="2"/>
+        </w:numPr>
+        <w:spacing w:after="0"/>
+        <w:rPr>
+          <w:rFonts w:ascii="Garamond" w:hAnsi="Garamond"/>
+          <w:sz w:val="24"/>
+          <w:szCs w:val="24"/>
+        </w:rPr>
+      </w:pPr>
+      <w:r>
+        <w:rPr>
+          <w:rFonts w:ascii="Garamond" w:hAnsi="Garamond"/>
+          <w:sz w:val="24"/>
+          <w:szCs w:val="24"/>
+        </w:rPr>
+        <w:t xml:space="preserve">Then need to enable migrations </w:t>
+      </w:r>
+    </w:p>
+    <w:p>
+      <w:pPr>
+        <w:pStyle w:val="ListParagraph"/>
+        <w:numPr>
+          <w:ilvl w:val="3"/>
+          <w:numId w:val="2"/>
+        </w:numPr>
+        <w:spacing w:after="0"/>
+        <w:rPr>
+          <w:rFonts w:ascii="Garamond" w:hAnsi="Garamond"/>
+          <w:sz w:val="24"/>
+          <w:szCs w:val="24"/>
+        </w:rPr>
+      </w:pPr>
+      <w:r>
+        <w:rPr>
+          <w:rFonts w:ascii="Garamond" w:hAnsi="Garamond"/>
+          <w:sz w:val="24"/>
+          <w:szCs w:val="24"/>
+        </w:rPr>
+        <w:t xml:space="preserve">In Package Manager Console, ensure that the Domain project is selected as the </w:t>
+      </w:r>
+      <w:r>
+        <w:rPr>
+          <w:rFonts w:ascii="Garamond" w:hAnsi="Garamond"/>
+          <w:b/>
+          <w:i/>
+          <w:sz w:val="24"/>
+          <w:szCs w:val="24"/>
+        </w:rPr>
+        <w:t>Default Project</w:t>
+      </w:r>
+    </w:p>
+    <w:p>
+      <w:pPr>
+        <w:pStyle w:val="ListParagraph"/>
+        <w:numPr>
+          <w:ilvl w:val="3"/>
+          <w:numId w:val="2"/>
+        </w:numPr>
+        <w:spacing w:after="0"/>
+        <w:rPr>
+          <w:rFonts w:ascii="Garamond" w:hAnsi="Garamond"/>
+          <w:sz w:val="24"/>
+          <w:szCs w:val="24"/>
+        </w:rPr>
+      </w:pPr>
+      <w:r>
+        <w:rPr>
+          <w:rFonts w:ascii="Garamond" w:hAnsi="Garamond"/>
+          <w:sz w:val="24"/>
+          <w:szCs w:val="24"/>
+        </w:rPr>
+        <w:t xml:space="preserve">Then run the following command: </w:t>
+      </w:r>
+      <w:r>
+        <w:rPr>
+          <w:rFonts w:ascii="Consolas" w:hAnsi="Consolas" w:cs="Consolas"/>
+          <w:color w:val="0070C0"/>
+          <w:sz w:val="20"/>
+          <w:szCs w:val="20"/>
+        </w:rPr>
+        <w:t>Enable-Migrations [Optional-Parameters]</w:t>
+      </w:r>
+    </w:p>
+    <w:p>
+      <w:pPr>
+        <w:pStyle w:val="ListParagraph"/>
+        <w:numPr>
+          <w:ilvl w:val="2"/>
+          <w:numId w:val="2"/>
+        </w:numPr>
+        <w:spacing w:after="0"/>
+        <w:rPr>
+          <w:rFonts w:ascii="Garamond" w:hAnsi="Garamond"/>
+          <w:sz w:val="24"/>
+          <w:szCs w:val="24"/>
+        </w:rPr>
+      </w:pPr>
+      <w:r>
+        <w:rPr>
+          <w:rFonts w:ascii="Garamond" w:hAnsi="Garamond"/>
+          <w:sz w:val="24"/>
+          <w:szCs w:val="24"/>
+        </w:rPr>
+        <w:t>Now determine which Migration method to use</w:t>
+      </w:r>
+    </w:p>
+    <w:p>
+      <w:pPr>
+        <w:pStyle w:val="ListParagraph"/>
+        <w:numPr>
+          <w:ilvl w:val="3"/>
+          <w:numId w:val="2"/>
+        </w:numPr>
+        <w:spacing w:after="0"/>
+        <w:rPr>
+          <w:rFonts w:ascii="Garamond" w:hAnsi="Garamond"/>
+          <w:sz w:val="24"/>
+          <w:szCs w:val="24"/>
+        </w:rPr>
+      </w:pPr>
+      <w:r>
+        <w:rPr>
+          <w:rFonts w:ascii="Garamond" w:hAnsi="Garamond"/>
+          <w:sz w:val="24"/>
+          <w:szCs w:val="24"/>
+        </w:rPr>
+        <w:t>Automated migration</w:t>
+      </w:r>
+      <w:r>
+        <w:rPr>
+          <w:rFonts w:ascii="Garamond" w:hAnsi="Garamond"/>
+          <w:sz w:val="24"/>
+          <w:szCs w:val="24"/>
+        </w:rPr>
+        <w:t xml:space="preserve">: </w:t>
+      </w:r>
+      <w:r>
+        <w:rPr>
+          <w:rFonts w:ascii="Consolas" w:hAnsi="Consolas" w:cs="Consolas"/>
+          <w:color w:val="0070C0"/>
+          <w:sz w:val="20"/>
+          <w:szCs w:val="20"/>
+        </w:rPr>
+        <w:t xml:space="preserve">Enable-Migrations </w:t>
+      </w:r>
+      <w:r>
+        <w:rPr>
+          <w:rFonts w:ascii="Consolas" w:hAnsi="Consolas" w:cs="Consolas"/>
+          <w:color w:val="0070C0"/>
+          <w:sz w:val="20"/>
+          <w:szCs w:val="20"/>
+        </w:rPr>
+        <w:t>–</w:t>
+      </w:r>
       <w:proofErr w:type="spellStart"/>
       <w:r>
         <w:rPr>
-          <w:rFonts w:ascii="Garamond" w:hAnsi="Garamond"/>
-          <w:sz w:val="24"/>
-          <w:szCs w:val="24"/>
-        </w:rPr>
-        <w:t>Subpoint</w:t>
+          <w:rFonts w:ascii="Consolas" w:hAnsi="Consolas" w:cs="Consolas"/>
+          <w:color w:val="0070C0"/>
+          <w:sz w:val="20"/>
+          <w:szCs w:val="20"/>
+        </w:rPr>
+        <w:t>EnableAutomaticMigration</w:t>
       </w:r>
       <w:proofErr w:type="spellEnd"/>
       <w:r>
         <w:rPr>
-          <w:rFonts w:ascii="Garamond" w:hAnsi="Garamond"/>
-          <w:sz w:val="24"/>
-          <w:szCs w:val="24"/>
-        </w:rPr>
-        <w:t xml:space="preserve"> 1</w:t>
-      </w:r>
+          <w:rFonts w:ascii="Consolas" w:hAnsi="Consolas" w:cs="Consolas"/>
+          <w:color w:val="0070C0"/>
+          <w:sz w:val="20"/>
+          <w:szCs w:val="20"/>
+        </w:rPr>
+        <w:t>:$true</w:t>
+      </w:r>
+    </w:p>
+    <w:p>
+      <w:pPr>
+        <w:pStyle w:val="ListParagraph"/>
+        <w:numPr>
+          <w:ilvl w:val="4"/>
+          <w:numId w:val="2"/>
+        </w:numPr>
+        <w:spacing w:after="0"/>
+        <w:rPr>
+          <w:rFonts w:ascii="Garamond" w:hAnsi="Garamond"/>
+          <w:sz w:val="24"/>
+          <w:szCs w:val="24"/>
+        </w:rPr>
+      </w:pPr>
+      <w:r>
+        <w:rPr>
+          <w:rFonts w:ascii="Garamond" w:hAnsi="Garamond"/>
+          <w:sz w:val="24"/>
+          <w:szCs w:val="24"/>
+        </w:rPr>
+        <w:t xml:space="preserve">Creates a </w:t>
+      </w:r>
+      <w:r>
+        <w:rPr>
+          <w:rFonts w:ascii="Garamond" w:hAnsi="Garamond"/>
+          <w:b/>
+          <w:i/>
+          <w:sz w:val="24"/>
+          <w:szCs w:val="24"/>
+        </w:rPr>
+        <w:t>Configuration</w:t>
+      </w:r>
+      <w:r>
+        <w:rPr>
+          <w:rFonts w:ascii="Garamond" w:hAnsi="Garamond"/>
+          <w:sz w:val="24"/>
+          <w:szCs w:val="24"/>
+        </w:rPr>
+        <w:t xml:space="preserve"> class with following parameter set in constructor </w:t>
+      </w:r>
+    </w:p>
+    <w:p>
+      <w:pPr>
+        <w:pStyle w:val="ListParagraph"/>
+        <w:spacing w:after="0"/>
+        <w:ind w:left="1440"/>
+        <w:rPr>
+          <w:rFonts w:ascii="Garamond" w:hAnsi="Garamond"/>
+          <w:sz w:val="24"/>
+          <w:szCs w:val="24"/>
+        </w:rPr>
+      </w:pPr>
+      <w:proofErr w:type="spellStart"/>
+      <w:r>
+        <w:rPr>
+          <w:rFonts w:ascii="Consolas" w:hAnsi="Consolas" w:cs="Consolas"/>
+          <w:color w:val="0070C0"/>
+          <w:sz w:val="20"/>
+          <w:szCs w:val="20"/>
+        </w:rPr>
+        <w:t>AutomaticMigrationsEnabled</w:t>
+      </w:r>
+      <w:proofErr w:type="spellEnd"/>
+      <w:r>
+        <w:rPr>
+          <w:rFonts w:ascii="Consolas" w:hAnsi="Consolas" w:cs="Consolas"/>
+          <w:color w:val="0070C0"/>
+          <w:sz w:val="20"/>
+          <w:szCs w:val="20"/>
+        </w:rPr>
+        <w:t xml:space="preserve"> = true;</w:t>
+      </w:r>
+    </w:p>
+    <w:p>
+      <w:pPr>
+        <w:pStyle w:val="ListParagraph"/>
+        <w:numPr>
+          <w:ilvl w:val="4"/>
+          <w:numId w:val="2"/>
+        </w:numPr>
+        <w:spacing w:after="0"/>
+        <w:rPr>
+          <w:rFonts w:ascii="Garamond" w:hAnsi="Garamond"/>
+          <w:sz w:val="24"/>
+          <w:szCs w:val="24"/>
+        </w:rPr>
+      </w:pPr>
+      <w:r>
+        <w:rPr>
+          <w:rFonts w:ascii="Garamond" w:hAnsi="Garamond"/>
+          <w:sz w:val="24"/>
+          <w:szCs w:val="24"/>
+        </w:rPr>
+        <w:t>Any changes made to the model will be reflected in the database</w:t>
+      </w:r>
+    </w:p>
+    <w:p>
+      <w:pPr>
+        <w:pStyle w:val="ListParagraph"/>
+        <w:numPr>
+          <w:ilvl w:val="4"/>
+          <w:numId w:val="2"/>
+        </w:numPr>
+        <w:spacing w:after="0"/>
+        <w:rPr>
+          <w:rFonts w:ascii="Garamond" w:hAnsi="Garamond"/>
+          <w:sz w:val="24"/>
+          <w:szCs w:val="24"/>
+        </w:rPr>
+      </w:pPr>
+      <w:r>
+        <w:rPr>
+          <w:rFonts w:ascii="Garamond" w:hAnsi="Garamond"/>
+          <w:sz w:val="24"/>
+          <w:szCs w:val="24"/>
+        </w:rPr>
+        <w:t>I did notice that to create the database, running the associated Web application did not create the database</w:t>
+      </w:r>
+    </w:p>
+    <w:p>
+      <w:pPr>
+        <w:pStyle w:val="ListParagraph"/>
+        <w:numPr>
+          <w:ilvl w:val="5"/>
+          <w:numId w:val="2"/>
+        </w:numPr>
+        <w:spacing w:after="0"/>
+        <w:rPr>
+          <w:rFonts w:ascii="Garamond" w:hAnsi="Garamond"/>
+          <w:sz w:val="24"/>
+          <w:szCs w:val="24"/>
+        </w:rPr>
+      </w:pPr>
+      <w:r>
+        <w:rPr>
+          <w:rFonts w:ascii="Garamond" w:hAnsi="Garamond"/>
+          <w:sz w:val="24"/>
+          <w:szCs w:val="24"/>
+        </w:rPr>
+        <w:t>I had to run the following command</w:t>
+      </w:r>
+      <w:r>
+        <w:rPr>
+          <w:rFonts w:ascii="Garamond" w:hAnsi="Garamond"/>
+          <w:sz w:val="24"/>
+          <w:szCs w:val="24"/>
+        </w:rPr>
+        <w:t xml:space="preserve">: </w:t>
+      </w:r>
+      <w:r>
+        <w:rPr>
+          <w:rFonts w:ascii="Consolas" w:hAnsi="Consolas" w:cs="Consolas"/>
+          <w:color w:val="0070C0"/>
+          <w:sz w:val="20"/>
+          <w:szCs w:val="20"/>
+        </w:rPr>
+        <w:t>Update-Database</w:t>
+      </w:r>
+    </w:p>
+    <w:p>
+      <w:pPr>
+        <w:pStyle w:val="ListParagraph"/>
+        <w:numPr>
+          <w:ilvl w:val="3"/>
+          <w:numId w:val="2"/>
+        </w:numPr>
+        <w:spacing w:after="0"/>
+        <w:rPr>
+          <w:rFonts w:ascii="Garamond" w:hAnsi="Garamond"/>
+          <w:sz w:val="24"/>
+          <w:szCs w:val="24"/>
+        </w:rPr>
+      </w:pPr>
+      <w:r>
+        <w:rPr>
+          <w:rFonts w:ascii="Garamond" w:hAnsi="Garamond"/>
+          <w:sz w:val="24"/>
+          <w:szCs w:val="24"/>
+        </w:rPr>
+        <w:t>Code-based migration</w:t>
+      </w:r>
+      <w:bookmarkStart w:id="0" w:name="_GoBack"/>
+      <w:bookmarkEnd w:id="0"/>
     </w:p>
     <w:p>
       <w:pPr>
@@ -325,6 +868,303 @@
           <w:szCs w:val="24"/>
         </w:rPr>
       </w:pPr>
+      <w:r>
+        <w:rPr>
+          <w:rFonts w:ascii="Garamond" w:hAnsi="Garamond"/>
+          <w:sz w:val="24"/>
+          <w:szCs w:val="24"/>
+        </w:rPr>
+        <w:t>To start from scratch</w:t>
+      </w:r>
+    </w:p>
+    <w:p>
+      <w:pPr>
+        <w:pStyle w:val="ListParagraph"/>
+        <w:numPr>
+          <w:ilvl w:val="2"/>
+          <w:numId w:val="2"/>
+        </w:numPr>
+        <w:spacing w:after="0"/>
+        <w:rPr>
+          <w:rFonts w:ascii="Garamond" w:hAnsi="Garamond"/>
+          <w:sz w:val="24"/>
+          <w:szCs w:val="24"/>
+        </w:rPr>
+      </w:pPr>
+      <w:r>
+        <w:rPr>
+          <w:rFonts w:ascii="Garamond" w:hAnsi="Garamond"/>
+          <w:sz w:val="24"/>
+          <w:szCs w:val="24"/>
+        </w:rPr>
+        <w:t xml:space="preserve">Delete the </w:t>
+      </w:r>
+      <w:r>
+        <w:rPr>
+          <w:rFonts w:ascii="Garamond" w:hAnsi="Garamond"/>
+          <w:b/>
+          <w:i/>
+          <w:sz w:val="24"/>
+          <w:szCs w:val="24"/>
+        </w:rPr>
+        <w:t>Migration</w:t>
+      </w:r>
+      <w:r>
+        <w:rPr>
+          <w:rFonts w:ascii="Garamond" w:hAnsi="Garamond"/>
+          <w:sz w:val="24"/>
+          <w:szCs w:val="24"/>
+        </w:rPr>
+        <w:t xml:space="preserve"> folder from the Domain project</w:t>
+      </w:r>
+    </w:p>
+    <w:p>
+      <w:pPr>
+        <w:pStyle w:val="ListParagraph"/>
+        <w:numPr>
+          <w:ilvl w:val="2"/>
+          <w:numId w:val="2"/>
+        </w:numPr>
+        <w:spacing w:after="0"/>
+        <w:rPr>
+          <w:rFonts w:ascii="Garamond" w:hAnsi="Garamond"/>
+          <w:sz w:val="24"/>
+          <w:szCs w:val="24"/>
+        </w:rPr>
+      </w:pPr>
+      <w:r>
+        <w:rPr>
+          <w:rFonts w:ascii="Garamond" w:hAnsi="Garamond"/>
+          <w:sz w:val="24"/>
+          <w:szCs w:val="24"/>
+        </w:rPr>
+        <w:t>Delete the database</w:t>
+      </w:r>
+    </w:p>
+    <w:p>
+      <w:pPr>
+        <w:pStyle w:val="ListParagraph"/>
+        <w:numPr>
+          <w:ilvl w:val="2"/>
+          <w:numId w:val="2"/>
+        </w:numPr>
+        <w:spacing w:after="0"/>
+        <w:rPr>
+          <w:rFonts w:ascii="Garamond" w:hAnsi="Garamond"/>
+          <w:sz w:val="24"/>
+          <w:szCs w:val="24"/>
+        </w:rPr>
+      </w:pPr>
+      <w:r>
+        <w:rPr>
+          <w:rFonts w:ascii="Garamond" w:hAnsi="Garamond"/>
+          <w:sz w:val="24"/>
+          <w:szCs w:val="24"/>
+        </w:rPr>
+        <w:t>Start again by enabling migrations</w:t>
+      </w:r>
+    </w:p>
+    <w:p>
+      <w:pPr>
+        <w:pStyle w:val="ListParagraph"/>
+        <w:numPr>
+          <w:ilvl w:val="1"/>
+          <w:numId w:val="2"/>
+        </w:numPr>
+        <w:spacing w:after="0"/>
+        <w:rPr>
+          <w:rFonts w:ascii="Garamond" w:hAnsi="Garamond"/>
+          <w:sz w:val="24"/>
+          <w:szCs w:val="24"/>
+        </w:rPr>
+      </w:pPr>
+      <w:r>
+        <w:rPr>
+          <w:rFonts w:ascii="Garamond" w:hAnsi="Garamond"/>
+          <w:sz w:val="24"/>
+          <w:szCs w:val="24"/>
+        </w:rPr>
+        <w:t xml:space="preserve">Side note on deleting databases from </w:t>
+      </w:r>
+      <w:proofErr w:type="spellStart"/>
+      <w:r>
+        <w:rPr>
+          <w:rFonts w:ascii="Garamond" w:hAnsi="Garamond"/>
+          <w:sz w:val="24"/>
+          <w:szCs w:val="24"/>
+        </w:rPr>
+        <w:t>localdb</w:t>
+      </w:r>
+      <w:proofErr w:type="spellEnd"/>
+    </w:p>
+    <w:p>
+      <w:pPr>
+        <w:pStyle w:val="ListParagraph"/>
+        <w:numPr>
+          <w:ilvl w:val="2"/>
+          <w:numId w:val="2"/>
+        </w:numPr>
+        <w:spacing w:after="0"/>
+        <w:rPr>
+          <w:rFonts w:ascii="Garamond" w:hAnsi="Garamond"/>
+          <w:sz w:val="24"/>
+          <w:szCs w:val="24"/>
+        </w:rPr>
+      </w:pPr>
+      <w:r>
+        <w:rPr>
+          <w:rFonts w:ascii="Garamond" w:hAnsi="Garamond"/>
+          <w:sz w:val="24"/>
+          <w:szCs w:val="24"/>
+        </w:rPr>
+        <w:t>Sometimes newly created database will hold on to a connection</w:t>
+      </w:r>
+    </w:p>
+    <w:p>
+      <w:pPr>
+        <w:pStyle w:val="ListParagraph"/>
+        <w:numPr>
+          <w:ilvl w:val="2"/>
+          <w:numId w:val="2"/>
+        </w:numPr>
+        <w:spacing w:after="0"/>
+        <w:rPr>
+          <w:rFonts w:ascii="Garamond" w:hAnsi="Garamond"/>
+          <w:sz w:val="24"/>
+          <w:szCs w:val="24"/>
+        </w:rPr>
+      </w:pPr>
+      <w:r>
+        <w:rPr>
+          <w:rFonts w:ascii="Garamond" w:hAnsi="Garamond"/>
+          <w:sz w:val="24"/>
+          <w:szCs w:val="24"/>
+        </w:rPr>
+        <w:t>If need to delete database, need to kill any open connections first, otherwise unable to delete database</w:t>
+      </w:r>
+    </w:p>
+    <w:p>
+      <w:pPr>
+        <w:pStyle w:val="ListParagraph"/>
+        <w:numPr>
+          <w:ilvl w:val="3"/>
+          <w:numId w:val="2"/>
+        </w:numPr>
+        <w:spacing w:after="0"/>
+        <w:rPr>
+          <w:rFonts w:ascii="Garamond" w:hAnsi="Garamond"/>
+          <w:sz w:val="24"/>
+          <w:szCs w:val="24"/>
+        </w:rPr>
+      </w:pPr>
+      <w:r>
+        <w:rPr>
+          <w:rFonts w:ascii="Garamond" w:hAnsi="Garamond"/>
+          <w:sz w:val="24"/>
+          <w:szCs w:val="24"/>
+        </w:rPr>
+        <w:t xml:space="preserve">Right-click on the server itself and select </w:t>
+      </w:r>
+      <w:r>
+        <w:rPr>
+          <w:rFonts w:ascii="Garamond" w:hAnsi="Garamond"/>
+          <w:b/>
+          <w:i/>
+          <w:sz w:val="24"/>
+          <w:szCs w:val="24"/>
+        </w:rPr>
+        <w:t>Activity Monitor</w:t>
+      </w:r>
+    </w:p>
+    <w:p>
+      <w:pPr>
+        <w:pStyle w:val="ListParagraph"/>
+        <w:numPr>
+          <w:ilvl w:val="3"/>
+          <w:numId w:val="2"/>
+        </w:numPr>
+        <w:spacing w:after="0"/>
+        <w:rPr>
+          <w:rFonts w:ascii="Garamond" w:hAnsi="Garamond"/>
+          <w:sz w:val="24"/>
+          <w:szCs w:val="24"/>
+        </w:rPr>
+      </w:pPr>
+      <w:r>
+        <w:rPr>
+          <w:rFonts w:ascii="Garamond" w:hAnsi="Garamond"/>
+          <w:sz w:val="24"/>
+          <w:szCs w:val="24"/>
+        </w:rPr>
+        <w:t xml:space="preserve">Then click on the </w:t>
+      </w:r>
+      <w:r>
+        <w:rPr>
+          <w:rFonts w:ascii="Garamond" w:hAnsi="Garamond"/>
+          <w:b/>
+          <w:i/>
+          <w:sz w:val="24"/>
+          <w:szCs w:val="24"/>
+        </w:rPr>
+        <w:t>Processes</w:t>
+      </w:r>
+      <w:r>
+        <w:rPr>
+          <w:rFonts w:ascii="Garamond" w:hAnsi="Garamond"/>
+          <w:sz w:val="24"/>
+          <w:szCs w:val="24"/>
+        </w:rPr>
+        <w:t xml:space="preserve"> tab; this shows all open connections and to which DB </w:t>
+      </w:r>
+      <w:r>
+        <w:rPr>
+          <w:rFonts w:ascii="Garamond" w:hAnsi="Garamond"/>
+          <w:sz w:val="24"/>
+          <w:szCs w:val="24"/>
+        </w:rPr>
+        <w:t xml:space="preserve"> </w:t>
+      </w:r>
+    </w:p>
+    <w:p>
+      <w:pPr>
+        <w:pStyle w:val="ListParagraph"/>
+        <w:numPr>
+          <w:ilvl w:val="3"/>
+          <w:numId w:val="2"/>
+        </w:numPr>
+        <w:spacing w:after="0"/>
+        <w:rPr>
+          <w:rFonts w:ascii="Garamond" w:hAnsi="Garamond"/>
+          <w:sz w:val="24"/>
+          <w:szCs w:val="24"/>
+        </w:rPr>
+      </w:pPr>
+      <w:r>
+        <w:rPr>
+          <w:rFonts w:ascii="Garamond" w:hAnsi="Garamond"/>
+          <w:sz w:val="24"/>
+          <w:szCs w:val="24"/>
+        </w:rPr>
+        <w:t xml:space="preserve">Right-click on the connection to the target database and select </w:t>
+      </w:r>
+      <w:r>
+        <w:rPr>
+          <w:rFonts w:ascii="Garamond" w:hAnsi="Garamond"/>
+          <w:b/>
+          <w:i/>
+          <w:sz w:val="24"/>
+          <w:szCs w:val="24"/>
+        </w:rPr>
+        <w:t>Kill Process</w:t>
+      </w:r>
+      <w:r>
+        <w:rPr>
+          <w:rFonts w:ascii="Garamond" w:hAnsi="Garamond"/>
+          <w:sz w:val="24"/>
+          <w:szCs w:val="24"/>
+        </w:rPr>
+        <w:t xml:space="preserve"> </w:t>
+      </w:r>
     </w:p>
     <w:p>
       <w:pPr>
@@ -802,7 +1642,7 @@
                 <w:bCs/>
                 <w:noProof/>
               </w:rPr>
-              <w:t>1</w:t>
+              <w:t>2</w:t>
             </w:r>
             <w:r>
               <w:rPr>
@@ -847,7 +1687,7 @@
                 <w:bCs/>
                 <w:noProof/>
               </w:rPr>
-              <w:t>1</w:t>
+              <w:t>2</w:t>
             </w:r>
             <w:r>
               <w:rPr>

</xml_diff>